<commit_message>
clarified the relationship between company identifier/rp namespace and offer identifier and resource type
</commit_message>
<xml_diff>
--- a/docs/Hands-on lab - Registering your company and offer.docx
+++ b/docs/Hands-on lab - Registering your company and offer.docx
@@ -6,8 +6,6 @@
       <w:pPr>
         <w:pStyle w:val="Title"/>
       </w:pPr>
-      <w:bookmarkStart w:id="0" w:name="_GoBack"/>
-      <w:bookmarkEnd w:id="0"/>
       <w:r>
         <w:t>Hands-on lab: Registering your company and offer</w:t>
       </w:r>
@@ -73,7 +71,7 @@
       <w:r>
         <w:br/>
       </w:r>
-      <w:hyperlink r:id="rId6" w:history="1">
+      <w:hyperlink r:id="rId9" w:history="1">
         <w:r>
           <w:rPr>
             <w:rStyle w:val="Hyperlink"/>
@@ -127,7 +125,7 @@
                     <pic:cNvPicPr/>
                   </pic:nvPicPr>
                   <pic:blipFill>
-                    <a:blip r:embed="rId7"/>
+                    <a:blip r:embed="rId10"/>
                     <a:stretch>
                       <a:fillRect/>
                     </a:stretch>
@@ -311,10 +309,34 @@
         <w:rPr>
           <w:b/>
         </w:rPr>
-        <w:t xml:space="preserve">Company Identifier - </w:t>
-      </w:r>
-      <w:r>
-        <w:t>Used to identify your offer in URLs. Should be similar to Company Name. For example, the Bing Search API uses Bing as the identifier.</w:t>
+        <w:t xml:space="preserve">Company Identifier </w:t>
+      </w:r>
+      <w:r>
+        <w:rPr>
+          <w:b/>
+        </w:rPr>
+        <w:t>–</w:t>
+      </w:r>
+      <w:r>
+        <w:rPr>
+          <w:b/>
+        </w:rPr>
+        <w:t xml:space="preserve"> </w:t>
+      </w:r>
+      <w:r>
+        <w:t xml:space="preserve">This is the </w:t>
+      </w:r>
+      <w:r>
+        <w:rPr>
+          <w:i/>
+        </w:rPr>
+        <w:t>resource provider namespace</w:t>
+      </w:r>
+      <w:r>
+        <w:t xml:space="preserve"> u</w:t>
+      </w:r>
+      <w:r>
+        <w:t>sed to identify your offer in URLs. Should be similar to Company Name. For example, the Bing Search API uses Bing as the identifier.</w:t>
       </w:r>
     </w:p>
     <w:p>
@@ -332,6 +354,7 @@
         <w:rPr>
           <w:b/>
         </w:rPr>
+        <w:lastRenderedPageBreak/>
         <w:t xml:space="preserve">Company Overview – </w:t>
       </w:r>
       <w:r>
@@ -353,7 +376,6 @@
         <w:rPr>
           <w:b/>
         </w:rPr>
-        <w:lastRenderedPageBreak/>
         <w:t xml:space="preserve">Tax Profile – </w:t>
       </w:r>
       <w:r>
@@ -446,262 +468,6 @@
             <wp:extent cx="5038725" cy="290195"/>
             <wp:effectExtent l="0" t="0" r="9525" b="0"/>
             <wp:docPr id="1" name="Picture 1"/>
-            <wp:cNvGraphicFramePr>
-              <a:graphicFrameLocks xmlns:a="http://schemas.openxmlformats.org/drawingml/2006/main" noChangeAspect="1"/>
-            </wp:cNvGraphicFramePr>
-            <a:graphic xmlns:a="http://schemas.openxmlformats.org/drawingml/2006/main">
-              <a:graphicData uri="http://schemas.openxmlformats.org/drawingml/2006/picture">
-                <pic:pic xmlns:pic="http://schemas.openxmlformats.org/drawingml/2006/picture">
-                  <pic:nvPicPr>
-                    <pic:cNvPr id="1" name=""/>
-                    <pic:cNvPicPr/>
-                  </pic:nvPicPr>
-                  <pic:blipFill>
-                    <a:blip r:embed="rId8">
-                      <a:extLst>
-                        <a:ext uri="{28A0092B-C50C-407E-A947-70E740481C1C}">
-                          <a14:useLocalDpi xmlns:a14="http://schemas.microsoft.com/office/drawing/2010/main" val="0"/>
-                        </a:ext>
-                      </a:extLst>
-                    </a:blip>
-                    <a:stretch>
-                      <a:fillRect/>
-                    </a:stretch>
-                  </pic:blipFill>
-                  <pic:spPr>
-                    <a:xfrm>
-                      <a:off x="0" y="0"/>
-                      <a:ext cx="5038725" cy="290195"/>
-                    </a:xfrm>
-                    <a:prstGeom prst="rect">
-                      <a:avLst/>
-                    </a:prstGeom>
-                  </pic:spPr>
-                </pic:pic>
-              </a:graphicData>
-            </a:graphic>
-          </wp:inline>
-        </w:drawing>
-      </w:r>
-    </w:p>
-    <w:p>
-      <w:pPr>
-        <w:pStyle w:val="ListParagraph"/>
-        <w:numPr>
-          <w:ilvl w:val="0"/>
-          <w:numId w:val="5"/>
-        </w:numPr>
-        <w:spacing w:after="107"/>
-        <w:ind w:left="241" w:hanging="241"/>
-      </w:pPr>
-      <w:r>
-        <w:rPr>
-          <w:noProof/>
-        </w:rPr>
-        <w:drawing>
-          <wp:anchor distT="0" distB="0" distL="114300" distR="114300" simplePos="0" relativeHeight="251640320" behindDoc="0" locked="0" layoutInCell="1" allowOverlap="1" wp14:anchorId="2F13BABC" wp14:editId="58566B06">
-            <wp:simplePos x="0" y="0"/>
-            <wp:positionH relativeFrom="column">
-              <wp:posOffset>258445</wp:posOffset>
-            </wp:positionH>
-            <wp:positionV relativeFrom="line">
-              <wp:posOffset>251460</wp:posOffset>
-            </wp:positionV>
-            <wp:extent cx="2877185" cy="1078865"/>
-            <wp:effectExtent l="0" t="0" r="0" b="6985"/>
-            <wp:wrapTopAndBottom/>
-            <wp:docPr id="2" name="Picture 2"/>
-            <wp:cNvGraphicFramePr>
-              <a:graphicFrameLocks xmlns:a="http://schemas.openxmlformats.org/drawingml/2006/main" noChangeAspect="1"/>
-            </wp:cNvGraphicFramePr>
-            <a:graphic xmlns:a="http://schemas.openxmlformats.org/drawingml/2006/main">
-              <a:graphicData uri="http://schemas.openxmlformats.org/drawingml/2006/picture">
-                <pic:pic xmlns:pic="http://schemas.openxmlformats.org/drawingml/2006/picture">
-                  <pic:nvPicPr>
-                    <pic:cNvPr id="1" name=""/>
-                    <pic:cNvPicPr/>
-                  </pic:nvPicPr>
-                  <pic:blipFill>
-                    <a:blip r:embed="rId9"/>
-                    <a:stretch>
-                      <a:fillRect/>
-                    </a:stretch>
-                  </pic:blipFill>
-                  <pic:spPr>
-                    <a:xfrm>
-                      <a:off x="0" y="0"/>
-                      <a:ext cx="2877185" cy="1078865"/>
-                    </a:xfrm>
-                    <a:prstGeom prst="rect">
-                      <a:avLst/>
-                    </a:prstGeom>
-                  </pic:spPr>
-                </pic:pic>
-              </a:graphicData>
-            </a:graphic>
-            <wp14:sizeRelH relativeFrom="margin">
-              <wp14:pctWidth>0</wp14:pctWidth>
-            </wp14:sizeRelH>
-            <wp14:sizeRelV relativeFrom="margin">
-              <wp14:pctHeight>0</wp14:pctHeight>
-            </wp14:sizeRelV>
-          </wp:anchor>
-        </w:drawing>
-      </w:r>
-      <w:r>
-        <w:t xml:space="preserve">Click on </w:t>
-      </w:r>
-      <w:r>
-        <w:rPr>
-          <w:b/>
-        </w:rPr>
-        <w:t>Add Developer Service</w:t>
-      </w:r>
-    </w:p>
-    <w:p>
-      <w:pPr>
-        <w:pStyle w:val="ListParagraph"/>
-      </w:pPr>
-    </w:p>
-    <w:p>
-      <w:pPr>
-        <w:pStyle w:val="ListParagraph"/>
-        <w:numPr>
-          <w:ilvl w:val="0"/>
-          <w:numId w:val="5"/>
-        </w:numPr>
-        <w:spacing w:after="107"/>
-        <w:ind w:left="241" w:hanging="241"/>
-      </w:pPr>
-      <w:r>
-        <w:t xml:space="preserve">Provide your </w:t>
-      </w:r>
-      <w:r>
-        <w:rPr>
-          <w:b/>
-        </w:rPr>
-        <w:t>Resource Manifest</w:t>
-      </w:r>
-      <w:r>
-        <w:t xml:space="preserve">. The </w:t>
-      </w:r>
-      <w:r>
-        <w:t xml:space="preserve">contents of the </w:t>
-      </w:r>
-      <w:r>
-        <w:t xml:space="preserve">Resource Manifest </w:t>
-      </w:r>
-      <w:r>
-        <w:t>are described in the Resource Provider API document.</w:t>
-      </w:r>
-    </w:p>
-    <w:p>
-      <w:pPr>
-        <w:spacing w:after="107"/>
-      </w:pPr>
-    </w:p>
-    <w:p>
-      <w:pPr>
-        <w:pStyle w:val="ListParagraph"/>
-      </w:pPr>
-      <w:r>
-        <w:rPr>
-          <w:noProof/>
-        </w:rPr>
-        <w:drawing>
-          <wp:inline distT="0" distB="0" distL="0" distR="0" wp14:anchorId="3E58FD80" wp14:editId="7701F5D5">
-            <wp:extent cx="3767455" cy="1946910"/>
-            <wp:effectExtent l="0" t="0" r="4445" b="0"/>
-            <wp:docPr id="3" name="Picture 3"/>
-            <wp:cNvGraphicFramePr>
-              <a:graphicFrameLocks xmlns:a="http://schemas.openxmlformats.org/drawingml/2006/main" noChangeAspect="1"/>
-            </wp:cNvGraphicFramePr>
-            <a:graphic xmlns:a="http://schemas.openxmlformats.org/drawingml/2006/main">
-              <a:graphicData uri="http://schemas.openxmlformats.org/drawingml/2006/picture">
-                <pic:pic xmlns:pic="http://schemas.openxmlformats.org/drawingml/2006/picture">
-                  <pic:nvPicPr>
-                    <pic:cNvPr id="1" name=""/>
-                    <pic:cNvPicPr/>
-                  </pic:nvPicPr>
-                  <pic:blipFill>
-                    <a:blip r:embed="rId10">
-                      <a:extLst>
-                        <a:ext uri="{28A0092B-C50C-407E-A947-70E740481C1C}">
-                          <a14:useLocalDpi xmlns:a14="http://schemas.microsoft.com/office/drawing/2010/main" val="0"/>
-                        </a:ext>
-                      </a:extLst>
-                    </a:blip>
-                    <a:stretch>
-                      <a:fillRect/>
-                    </a:stretch>
-                  </pic:blipFill>
-                  <pic:spPr>
-                    <a:xfrm>
-                      <a:off x="0" y="0"/>
-                      <a:ext cx="3767455" cy="1946910"/>
-                    </a:xfrm>
-                    <a:prstGeom prst="rect">
-                      <a:avLst/>
-                    </a:prstGeom>
-                  </pic:spPr>
-                </pic:pic>
-              </a:graphicData>
-            </a:graphic>
-          </wp:inline>
-        </w:drawing>
-      </w:r>
-    </w:p>
-    <w:p>
-      <w:r>
-        <w:br w:type="page"/>
-      </w:r>
-    </w:p>
-    <w:p>
-      <w:pPr>
-        <w:pStyle w:val="ListParagraph"/>
-        <w:numPr>
-          <w:ilvl w:val="0"/>
-          <w:numId w:val="5"/>
-        </w:numPr>
-        <w:spacing w:after="107"/>
-        <w:ind w:left="241" w:hanging="241"/>
-      </w:pPr>
-      <w:r>
-        <w:lastRenderedPageBreak/>
-        <w:t xml:space="preserve">Provide </w:t>
-      </w:r>
-      <w:r>
-        <w:rPr>
-          <w:b/>
-        </w:rPr>
-        <w:t xml:space="preserve">Support Contact </w:t>
-      </w:r>
-      <w:r>
-        <w:t xml:space="preserve">and </w:t>
-      </w:r>
-      <w:r>
-        <w:rPr>
-          <w:b/>
-        </w:rPr>
-        <w:t>Business Contact</w:t>
-      </w:r>
-      <w:r>
-        <w:t>. This information will be used by the Marketplace team to address any integration or business issues with your organization.</w:t>
-      </w:r>
-      <w:r>
-        <w:br/>
-      </w:r>
-    </w:p>
-    <w:p>
-      <w:r>
-        <w:rPr>
-          <w:noProof/>
-        </w:rPr>
-        <w:drawing>
-          <wp:inline distT="0" distB="0" distL="0" distR="0" wp14:anchorId="06AC7137" wp14:editId="49B5C5FC">
-            <wp:extent cx="5943600" cy="1626870"/>
-            <wp:effectExtent l="0" t="0" r="0" b="0"/>
-            <wp:docPr id="5" name="Picture 5"/>
             <wp:cNvGraphicFramePr>
               <a:graphicFrameLocks xmlns:a="http://schemas.openxmlformats.org/drawingml/2006/main" noChangeAspect="1"/>
             </wp:cNvGraphicFramePr>
@@ -727,7 +493,7 @@
                   <pic:spPr>
                     <a:xfrm>
                       <a:off x="0" y="0"/>
-                      <a:ext cx="5943600" cy="1626870"/>
+                      <a:ext cx="5038725" cy="290195"/>
                     </a:xfrm>
                     <a:prstGeom prst="rect">
                       <a:avLst/>
@@ -740,7 +506,6 @@
         </w:drawing>
       </w:r>
     </w:p>
-    <w:p/>
     <w:p>
       <w:pPr>
         <w:pStyle w:val="ListParagraph"/>
@@ -752,32 +517,22 @@
         <w:ind w:left="241" w:hanging="241"/>
       </w:pPr>
       <w:r>
-        <w:t xml:space="preserve">Provide </w:t>
-      </w:r>
-      <w:r>
-        <w:rPr>
-          <w:b/>
-        </w:rPr>
-        <w:t xml:space="preserve">Offer Details </w:t>
-      </w:r>
-      <w:r>
-        <w:t>for your Service</w:t>
-      </w:r>
-    </w:p>
-    <w:p>
-      <w:pPr>
-        <w:spacing w:after="107"/>
-      </w:pPr>
-      <w:r>
         <w:rPr>
           <w:noProof/>
         </w:rPr>
-        <w:lastRenderedPageBreak/>
         <w:drawing>
-          <wp:inline distT="0" distB="0" distL="0" distR="0" wp14:anchorId="186667EE" wp14:editId="2711ED2D">
-            <wp:extent cx="5943600" cy="5556250"/>
-            <wp:effectExtent l="0" t="0" r="0" b="6350"/>
-            <wp:docPr id="6" name="Picture 6"/>
+          <wp:anchor distT="0" distB="0" distL="114300" distR="114300" simplePos="0" relativeHeight="251640320" behindDoc="0" locked="0" layoutInCell="1" allowOverlap="1" wp14:anchorId="2F13BABC" wp14:editId="58566B06">
+            <wp:simplePos x="0" y="0"/>
+            <wp:positionH relativeFrom="column">
+              <wp:posOffset>258445</wp:posOffset>
+            </wp:positionH>
+            <wp:positionV relativeFrom="line">
+              <wp:posOffset>251460</wp:posOffset>
+            </wp:positionV>
+            <wp:extent cx="2877185" cy="1078865"/>
+            <wp:effectExtent l="0" t="0" r="0" b="6985"/>
+            <wp:wrapTopAndBottom/>
+            <wp:docPr id="2" name="Picture 2"/>
             <wp:cNvGraphicFramePr>
               <a:graphicFrameLocks xmlns:a="http://schemas.openxmlformats.org/drawingml/2006/main" noChangeAspect="1"/>
             </wp:cNvGraphicFramePr>
@@ -789,7 +544,109 @@
                     <pic:cNvPicPr/>
                   </pic:nvPicPr>
                   <pic:blipFill>
-                    <a:blip r:embed="rId12">
+                    <a:blip r:embed="rId12"/>
+                    <a:stretch>
+                      <a:fillRect/>
+                    </a:stretch>
+                  </pic:blipFill>
+                  <pic:spPr>
+                    <a:xfrm>
+                      <a:off x="0" y="0"/>
+                      <a:ext cx="2877185" cy="1078865"/>
+                    </a:xfrm>
+                    <a:prstGeom prst="rect">
+                      <a:avLst/>
+                    </a:prstGeom>
+                  </pic:spPr>
+                </pic:pic>
+              </a:graphicData>
+            </a:graphic>
+            <wp14:sizeRelH relativeFrom="margin">
+              <wp14:pctWidth>0</wp14:pctWidth>
+            </wp14:sizeRelH>
+            <wp14:sizeRelV relativeFrom="margin">
+              <wp14:pctHeight>0</wp14:pctHeight>
+            </wp14:sizeRelV>
+          </wp:anchor>
+        </w:drawing>
+      </w:r>
+      <w:r>
+        <w:t xml:space="preserve">Click on </w:t>
+      </w:r>
+      <w:r>
+        <w:rPr>
+          <w:b/>
+        </w:rPr>
+        <w:t>Add Developer Service</w:t>
+      </w:r>
+    </w:p>
+    <w:p>
+      <w:pPr>
+        <w:pStyle w:val="ListParagraph"/>
+      </w:pPr>
+    </w:p>
+    <w:p>
+      <w:pPr>
+        <w:pStyle w:val="ListParagraph"/>
+        <w:numPr>
+          <w:ilvl w:val="0"/>
+          <w:numId w:val="5"/>
+        </w:numPr>
+        <w:spacing w:after="107"/>
+        <w:ind w:left="241" w:hanging="241"/>
+      </w:pPr>
+      <w:r>
+        <w:t xml:space="preserve">Provide your </w:t>
+      </w:r>
+      <w:r>
+        <w:rPr>
+          <w:b/>
+        </w:rPr>
+        <w:t>Resource Manifest</w:t>
+      </w:r>
+      <w:r>
+        <w:t xml:space="preserve">. The </w:t>
+      </w:r>
+      <w:r>
+        <w:t xml:space="preserve">contents of the </w:t>
+      </w:r>
+      <w:r>
+        <w:t xml:space="preserve">Resource Manifest </w:t>
+      </w:r>
+      <w:r>
+        <w:t>are described in the Resource Provider API document.</w:t>
+      </w:r>
+    </w:p>
+    <w:p>
+      <w:pPr>
+        <w:spacing w:after="107"/>
+      </w:pPr>
+    </w:p>
+    <w:p>
+      <w:pPr>
+        <w:pStyle w:val="ListParagraph"/>
+      </w:pPr>
+      <w:r>
+        <w:rPr>
+          <w:noProof/>
+        </w:rPr>
+        <w:drawing>
+          <wp:inline distT="0" distB="0" distL="0" distR="0" wp14:anchorId="3E58FD80" wp14:editId="7701F5D5">
+            <wp:extent cx="3767455" cy="1946910"/>
+            <wp:effectExtent l="0" t="0" r="4445" b="0"/>
+            <wp:docPr id="3" name="Picture 3"/>
+            <wp:cNvGraphicFramePr>
+              <a:graphicFrameLocks xmlns:a="http://schemas.openxmlformats.org/drawingml/2006/main" noChangeAspect="1"/>
+            </wp:cNvGraphicFramePr>
+            <a:graphic xmlns:a="http://schemas.openxmlformats.org/drawingml/2006/main">
+              <a:graphicData uri="http://schemas.openxmlformats.org/drawingml/2006/picture">
+                <pic:pic xmlns:pic="http://schemas.openxmlformats.org/drawingml/2006/picture">
+                  <pic:nvPicPr>
+                    <pic:cNvPr id="1" name=""/>
+                    <pic:cNvPicPr/>
+                  </pic:nvPicPr>
+                  <pic:blipFill>
+                    <a:blip r:embed="rId13">
                       <a:extLst>
                         <a:ext uri="{28A0092B-C50C-407E-A947-70E740481C1C}">
                           <a14:useLocalDpi xmlns:a14="http://schemas.microsoft.com/office/drawing/2010/main" val="0"/>
@@ -803,7 +660,7 @@
                   <pic:spPr>
                     <a:xfrm>
                       <a:off x="0" y="0"/>
-                      <a:ext cx="5943600" cy="5556250"/>
+                      <a:ext cx="3767455" cy="1946910"/>
                     </a:xfrm>
                     <a:prstGeom prst="rect">
                       <a:avLst/>
@@ -817,203 +674,9 @@
       </w:r>
     </w:p>
     <w:p>
-      <w:pPr>
-        <w:spacing w:after="107"/>
-      </w:pPr>
-    </w:p>
-    <w:p>
-      <w:pPr>
-        <w:pStyle w:val="ListParagraph"/>
-        <w:numPr>
-          <w:ilvl w:val="0"/>
-          <w:numId w:val="2"/>
-        </w:numPr>
-      </w:pPr>
-      <w:r>
-        <w:rPr>
-          <w:b/>
-        </w:rPr>
-        <w:t>Offering Name</w:t>
-      </w:r>
-      <w:r>
-        <w:t xml:space="preserve"> – the name of the Service</w:t>
-      </w:r>
-    </w:p>
-    <w:p>
-      <w:pPr>
-        <w:pStyle w:val="ListParagraph"/>
-        <w:numPr>
-          <w:ilvl w:val="0"/>
-          <w:numId w:val="2"/>
-        </w:numPr>
-      </w:pPr>
-      <w:r>
-        <w:rPr>
-          <w:b/>
-        </w:rPr>
-        <w:t>Short Description –</w:t>
-      </w:r>
-      <w:r>
-        <w:t xml:space="preserve"> description used in search results</w:t>
-      </w:r>
-    </w:p>
-    <w:p>
-      <w:pPr>
-        <w:pStyle w:val="ListParagraph"/>
-        <w:numPr>
-          <w:ilvl w:val="0"/>
-          <w:numId w:val="2"/>
-        </w:numPr>
-      </w:pPr>
-      <w:r>
-        <w:rPr>
-          <w:b/>
-        </w:rPr>
-        <w:t>Long Description –</w:t>
-      </w:r>
-      <w:r>
-        <w:t xml:space="preserve"> description used in detail views</w:t>
-      </w:r>
-    </w:p>
-    <w:p>
-      <w:pPr>
-        <w:pStyle w:val="ListParagraph"/>
-        <w:numPr>
-          <w:ilvl w:val="0"/>
-          <w:numId w:val="2"/>
-        </w:numPr>
-      </w:pPr>
-      <w:r>
-        <w:rPr>
-          <w:b/>
-        </w:rPr>
-        <w:t xml:space="preserve">Offering Identifier </w:t>
-      </w:r>
-      <w:r>
-        <w:t>– Used to</w:t>
-      </w:r>
-      <w:r>
-        <w:t xml:space="preserve"> identify your offer in URLs. Should be similar to Offering Name. For example, the Bing Search API uses Search as the identifier.</w:t>
-      </w:r>
-    </w:p>
-    <w:p>
-      <w:pPr>
-        <w:pStyle w:val="ListParagraph"/>
-        <w:numPr>
-          <w:ilvl w:val="0"/>
-          <w:numId w:val="2"/>
-        </w:numPr>
-      </w:pPr>
-      <w:r>
-        <w:rPr>
-          <w:b/>
-        </w:rPr>
-        <w:t xml:space="preserve">Support Phone Number </w:t>
-      </w:r>
-      <w:r>
-        <w:t>– displayed to users for assistance with the service</w:t>
-      </w:r>
-    </w:p>
-    <w:p>
-      <w:pPr>
-        <w:pStyle w:val="ListParagraph"/>
-        <w:numPr>
-          <w:ilvl w:val="0"/>
-          <w:numId w:val="2"/>
-        </w:numPr>
-      </w:pPr>
-      <w:r>
-        <w:rPr>
-          <w:b/>
-        </w:rPr>
-        <w:t xml:space="preserve">Support Website </w:t>
-      </w:r>
-      <w:r>
-        <w:t>– displayed to users for assistance with the service</w:t>
-      </w:r>
-    </w:p>
-    <w:p>
-      <w:pPr>
-        <w:pStyle w:val="ListParagraph"/>
-        <w:numPr>
-          <w:ilvl w:val="0"/>
-          <w:numId w:val="2"/>
-        </w:numPr>
-        <w:rPr>
-          <w:b/>
-        </w:rPr>
-      </w:pPr>
-      <w:r>
-        <w:rPr>
-          <w:b/>
-        </w:rPr>
-        <w:t xml:space="preserve">Logos </w:t>
-      </w:r>
-      <w:r>
-        <w:t>– Upload a small and medium logo for your offer. Hover over the ‘?’ icon for sizes.</w:t>
-      </w:r>
-      <w:r>
-        <w:rPr>
-          <w:b/>
-        </w:rPr>
-        <w:t xml:space="preserve"> Links</w:t>
-      </w:r>
-      <w:r>
-        <w:rPr>
-          <w:b/>
-        </w:rPr>
-        <w:t xml:space="preserve"> – </w:t>
-      </w:r>
-      <w:r>
-        <w:t>Links to resources that will help users understand and use your service. Documentation, for example.</w:t>
-      </w:r>
-    </w:p>
-    <w:p>
-      <w:pPr>
-        <w:pStyle w:val="ListParagraph"/>
-        <w:numPr>
-          <w:ilvl w:val="0"/>
-          <w:numId w:val="2"/>
-        </w:numPr>
-        <w:rPr>
-          <w:b/>
-        </w:rPr>
-      </w:pPr>
-      <w:r>
-        <w:rPr>
-          <w:b/>
-        </w:rPr>
-        <w:lastRenderedPageBreak/>
-        <w:t>Regions –</w:t>
-      </w:r>
-      <w:r>
-        <w:t xml:space="preserve"> The Azure Datacenters in which your service is available. If you are hosted outside of Azure do not check any of these options.</w:t>
-      </w:r>
-    </w:p>
-    <w:p>
-      <w:pPr>
-        <w:pStyle w:val="ListParagraph"/>
-        <w:numPr>
-          <w:ilvl w:val="0"/>
-          <w:numId w:val="2"/>
-        </w:numPr>
-      </w:pPr>
-      <w:r>
-        <w:rPr>
-          <w:b/>
-        </w:rPr>
-        <w:t xml:space="preserve">Offering Logo – </w:t>
-      </w:r>
-      <w:r>
-        <w:t>The large logo for your offering.</w:t>
-      </w:r>
-    </w:p>
-    <w:p>
-      <w:pPr>
-        <w:pStyle w:val="ListParagraph"/>
-        <w:spacing w:after="107"/>
-        <w:ind w:left="241"/>
-      </w:pPr>
+      <w:r>
+        <w:br w:type="page"/>
+      </w:r>
     </w:p>
     <w:p>
       <w:pPr>
@@ -1026,124 +689,41 @@
         <w:ind w:left="241" w:hanging="241"/>
       </w:pPr>
       <w:r>
+        <w:lastRenderedPageBreak/>
+        <w:t xml:space="preserve">Provide </w:t>
+      </w:r>
+      <w:r>
+        <w:rPr>
+          <w:b/>
+        </w:rPr>
+        <w:t xml:space="preserve">Support Contact </w:t>
+      </w:r>
+      <w:r>
+        <w:t xml:space="preserve">and </w:t>
+      </w:r>
+      <w:r>
+        <w:rPr>
+          <w:b/>
+        </w:rPr>
+        <w:t>Business Contact</w:t>
+      </w:r>
+      <w:r>
+        <w:t>. This information will be used by the Marketplace team to address any integration or business issues with your organization.</w:t>
+      </w:r>
+      <w:r>
+        <w:br/>
+      </w:r>
+    </w:p>
+    <w:p>
+      <w:r>
         <w:rPr>
           <w:noProof/>
         </w:rPr>
         <w:drawing>
-          <wp:anchor distT="0" distB="0" distL="114300" distR="114300" simplePos="0" relativeHeight="251692544" behindDoc="0" locked="0" layoutInCell="1" allowOverlap="1" wp14:anchorId="3F8841DE" wp14:editId="6953BA70">
-            <wp:simplePos x="0" y="0"/>
-            <wp:positionH relativeFrom="column">
-              <wp:posOffset>485775</wp:posOffset>
-            </wp:positionH>
-            <wp:positionV relativeFrom="line">
-              <wp:posOffset>242570</wp:posOffset>
-            </wp:positionV>
-            <wp:extent cx="3962400" cy="3810000"/>
+          <wp:inline distT="0" distB="0" distL="0" distR="0" wp14:anchorId="06AC7137" wp14:editId="49B5C5FC">
+            <wp:extent cx="5943600" cy="1626870"/>
             <wp:effectExtent l="0" t="0" r="0" b="0"/>
-            <wp:wrapTopAndBottom/>
-            <wp:docPr id="7" name="Picture 7"/>
-            <wp:cNvGraphicFramePr>
-              <a:graphicFrameLocks xmlns:a="http://schemas.openxmlformats.org/drawingml/2006/main" noChangeAspect="1"/>
-            </wp:cNvGraphicFramePr>
-            <a:graphic xmlns:a="http://schemas.openxmlformats.org/drawingml/2006/main">
-              <a:graphicData uri="http://schemas.openxmlformats.org/drawingml/2006/picture">
-                <pic:pic xmlns:pic="http://schemas.openxmlformats.org/drawingml/2006/picture">
-                  <pic:nvPicPr>
-                    <pic:cNvPr id="1" name=""/>
-                    <pic:cNvPicPr/>
-                  </pic:nvPicPr>
-                  <pic:blipFill>
-                    <a:blip r:embed="rId13"/>
-                    <a:stretch>
-                      <a:fillRect/>
-                    </a:stretch>
-                  </pic:blipFill>
-                  <pic:spPr>
-                    <a:xfrm>
-                      <a:off x="0" y="0"/>
-                      <a:ext cx="3962400" cy="3810000"/>
-                    </a:xfrm>
-                    <a:prstGeom prst="rect">
-                      <a:avLst/>
-                    </a:prstGeom>
-                  </pic:spPr>
-                </pic:pic>
-              </a:graphicData>
-            </a:graphic>
-          </wp:anchor>
-        </w:drawing>
-      </w:r>
-      <w:r>
-        <w:t xml:space="preserve">Provide </w:t>
-      </w:r>
-      <w:r>
-        <w:rPr>
-          <w:b/>
-        </w:rPr>
-        <w:t xml:space="preserve">Terms of Use </w:t>
-      </w:r>
-      <w:r>
-        <w:t xml:space="preserve"> and </w:t>
-      </w:r>
-      <w:r>
-        <w:rPr>
-          <w:b/>
-        </w:rPr>
-        <w:t xml:space="preserve">Privacy Statement </w:t>
-      </w:r>
-      <w:r>
-        <w:t>for your Service</w:t>
-      </w:r>
-      <w:r>
-        <w:br/>
-      </w:r>
-    </w:p>
-    <w:p>
-      <w:pPr>
-        <w:pStyle w:val="ListParagraph"/>
-        <w:numPr>
-          <w:ilvl w:val="1"/>
-          <w:numId w:val="5"/>
-        </w:numPr>
-      </w:pPr>
-      <w:r>
-        <w:rPr>
-          <w:b/>
-        </w:rPr>
-        <w:t>Terms of Use</w:t>
-      </w:r>
-      <w:r>
-        <w:t xml:space="preserve"> – text of your Terms of Use. Users will be required to accept these before subscribing.</w:t>
-      </w:r>
-    </w:p>
-    <w:p>
-      <w:pPr>
-        <w:pStyle w:val="ListParagraph"/>
-        <w:numPr>
-          <w:ilvl w:val="1"/>
-          <w:numId w:val="5"/>
-        </w:numPr>
-      </w:pPr>
-      <w:r>
-        <w:rPr>
-          <w:b/>
-        </w:rPr>
-        <w:t xml:space="preserve">Privacy Statement URL </w:t>
-      </w:r>
-      <w:r>
-        <w:t>– URL to your Terms of Use</w:t>
-      </w:r>
-    </w:p>
-    <w:p>
-      <w:r>
-        <w:rPr>
-          <w:noProof/>
-        </w:rPr>
-        <w:drawing>
-          <wp:inline distT="0" distB="0" distL="0" distR="0" wp14:anchorId="38100224" wp14:editId="592EFD7D">
-            <wp:extent cx="4857750" cy="1314450"/>
-            <wp:effectExtent l="0" t="0" r="0" b="0"/>
-            <wp:docPr id="8" name="Picture 8"/>
+            <wp:docPr id="5" name="Picture 5"/>
             <wp:cNvGraphicFramePr>
               <a:graphicFrameLocks xmlns:a="http://schemas.openxmlformats.org/drawingml/2006/main" noChangeAspect="1"/>
             </wp:cNvGraphicFramePr>
@@ -1169,6 +749,463 @@
                   <pic:spPr>
                     <a:xfrm>
                       <a:off x="0" y="0"/>
+                      <a:ext cx="5943600" cy="1626870"/>
+                    </a:xfrm>
+                    <a:prstGeom prst="rect">
+                      <a:avLst/>
+                    </a:prstGeom>
+                  </pic:spPr>
+                </pic:pic>
+              </a:graphicData>
+            </a:graphic>
+          </wp:inline>
+        </w:drawing>
+      </w:r>
+    </w:p>
+    <w:p/>
+    <w:p>
+      <w:pPr>
+        <w:pStyle w:val="ListParagraph"/>
+        <w:numPr>
+          <w:ilvl w:val="0"/>
+          <w:numId w:val="5"/>
+        </w:numPr>
+        <w:spacing w:after="107"/>
+        <w:ind w:left="241" w:hanging="241"/>
+      </w:pPr>
+      <w:r>
+        <w:t xml:space="preserve">Provide </w:t>
+      </w:r>
+      <w:r>
+        <w:rPr>
+          <w:b/>
+        </w:rPr>
+        <w:t xml:space="preserve">Offer Details </w:t>
+      </w:r>
+      <w:r>
+        <w:t>for your Service</w:t>
+      </w:r>
+    </w:p>
+    <w:p>
+      <w:pPr>
+        <w:spacing w:after="107"/>
+      </w:pPr>
+      <w:r>
+        <w:rPr>
+          <w:noProof/>
+        </w:rPr>
+        <w:lastRenderedPageBreak/>
+        <w:drawing>
+          <wp:inline distT="0" distB="0" distL="0" distR="0" wp14:anchorId="186667EE" wp14:editId="2711ED2D">
+            <wp:extent cx="5943600" cy="5556250"/>
+            <wp:effectExtent l="0" t="0" r="0" b="6350"/>
+            <wp:docPr id="6" name="Picture 6"/>
+            <wp:cNvGraphicFramePr>
+              <a:graphicFrameLocks xmlns:a="http://schemas.openxmlformats.org/drawingml/2006/main" noChangeAspect="1"/>
+            </wp:cNvGraphicFramePr>
+            <a:graphic xmlns:a="http://schemas.openxmlformats.org/drawingml/2006/main">
+              <a:graphicData uri="http://schemas.openxmlformats.org/drawingml/2006/picture">
+                <pic:pic xmlns:pic="http://schemas.openxmlformats.org/drawingml/2006/picture">
+                  <pic:nvPicPr>
+                    <pic:cNvPr id="1" name=""/>
+                    <pic:cNvPicPr/>
+                  </pic:nvPicPr>
+                  <pic:blipFill>
+                    <a:blip r:embed="rId15">
+                      <a:extLst>
+                        <a:ext uri="{28A0092B-C50C-407E-A947-70E740481C1C}">
+                          <a14:useLocalDpi xmlns:a14="http://schemas.microsoft.com/office/drawing/2010/main" val="0"/>
+                        </a:ext>
+                      </a:extLst>
+                    </a:blip>
+                    <a:stretch>
+                      <a:fillRect/>
+                    </a:stretch>
+                  </pic:blipFill>
+                  <pic:spPr>
+                    <a:xfrm>
+                      <a:off x="0" y="0"/>
+                      <a:ext cx="5943600" cy="5556250"/>
+                    </a:xfrm>
+                    <a:prstGeom prst="rect">
+                      <a:avLst/>
+                    </a:prstGeom>
+                  </pic:spPr>
+                </pic:pic>
+              </a:graphicData>
+            </a:graphic>
+          </wp:inline>
+        </w:drawing>
+      </w:r>
+    </w:p>
+    <w:p>
+      <w:pPr>
+        <w:spacing w:after="107"/>
+      </w:pPr>
+    </w:p>
+    <w:p>
+      <w:pPr>
+        <w:pStyle w:val="ListParagraph"/>
+        <w:numPr>
+          <w:ilvl w:val="0"/>
+          <w:numId w:val="2"/>
+        </w:numPr>
+      </w:pPr>
+      <w:r>
+        <w:rPr>
+          <w:b/>
+        </w:rPr>
+        <w:t>Offering Name</w:t>
+      </w:r>
+      <w:r>
+        <w:t xml:space="preserve"> – the name of the Service</w:t>
+      </w:r>
+    </w:p>
+    <w:p>
+      <w:pPr>
+        <w:pStyle w:val="ListParagraph"/>
+        <w:numPr>
+          <w:ilvl w:val="0"/>
+          <w:numId w:val="2"/>
+        </w:numPr>
+      </w:pPr>
+      <w:r>
+        <w:rPr>
+          <w:b/>
+        </w:rPr>
+        <w:t>Short Description –</w:t>
+      </w:r>
+      <w:r>
+        <w:t xml:space="preserve"> description used in search results</w:t>
+      </w:r>
+    </w:p>
+    <w:p>
+      <w:pPr>
+        <w:pStyle w:val="ListParagraph"/>
+        <w:numPr>
+          <w:ilvl w:val="0"/>
+          <w:numId w:val="2"/>
+        </w:numPr>
+      </w:pPr>
+      <w:r>
+        <w:rPr>
+          <w:b/>
+        </w:rPr>
+        <w:t>Long Description –</w:t>
+      </w:r>
+      <w:r>
+        <w:t xml:space="preserve"> description used in detail views</w:t>
+      </w:r>
+    </w:p>
+    <w:p>
+      <w:pPr>
+        <w:pStyle w:val="ListParagraph"/>
+        <w:numPr>
+          <w:ilvl w:val="0"/>
+          <w:numId w:val="2"/>
+        </w:numPr>
+      </w:pPr>
+      <w:r>
+        <w:rPr>
+          <w:b/>
+        </w:rPr>
+        <w:t xml:space="preserve">Offering Identifier </w:t>
+      </w:r>
+      <w:r>
+        <w:t>– Used to</w:t>
+      </w:r>
+      <w:r>
+        <w:t xml:space="preserve"> identify your offer in URLs. Should be similar to Offering Name. </w:t>
+      </w:r>
+      <w:r>
+        <w:t xml:space="preserve">This is also the </w:t>
+      </w:r>
+      <w:r>
+        <w:rPr>
+          <w:i/>
+        </w:rPr>
+        <w:t>resource type</w:t>
+      </w:r>
+      <w:r>
+        <w:t xml:space="preserve"> that your provider supports. </w:t>
+      </w:r>
+      <w:r>
+        <w:t>For example, the Bing Search API uses Search as the identifier.</w:t>
+      </w:r>
+    </w:p>
+    <w:p>
+      <w:pPr>
+        <w:pStyle w:val="ListParagraph"/>
+        <w:numPr>
+          <w:ilvl w:val="0"/>
+          <w:numId w:val="2"/>
+        </w:numPr>
+      </w:pPr>
+      <w:r>
+        <w:rPr>
+          <w:b/>
+        </w:rPr>
+        <w:t xml:space="preserve">Support Phone Number </w:t>
+      </w:r>
+      <w:r>
+        <w:t>– displayed to users for assistance with the service</w:t>
+      </w:r>
+    </w:p>
+    <w:p>
+      <w:pPr>
+        <w:pStyle w:val="ListParagraph"/>
+        <w:numPr>
+          <w:ilvl w:val="0"/>
+          <w:numId w:val="2"/>
+        </w:numPr>
+      </w:pPr>
+      <w:r>
+        <w:rPr>
+          <w:b/>
+        </w:rPr>
+        <w:t xml:space="preserve">Support Website </w:t>
+      </w:r>
+      <w:r>
+        <w:t>– displayed to users for assistance with the service</w:t>
+      </w:r>
+    </w:p>
+    <w:p>
+      <w:pPr>
+        <w:pStyle w:val="ListParagraph"/>
+        <w:numPr>
+          <w:ilvl w:val="0"/>
+          <w:numId w:val="2"/>
+        </w:numPr>
+        <w:rPr>
+          <w:b/>
+        </w:rPr>
+      </w:pPr>
+      <w:r>
+        <w:rPr>
+          <w:b/>
+        </w:rPr>
+        <w:t xml:space="preserve">Logos </w:t>
+      </w:r>
+      <w:r>
+        <w:t>– Upload a small and medium logo for your offer. Hover over the ‘?’ icon for sizes.</w:t>
+      </w:r>
+      <w:r>
+        <w:rPr>
+          <w:b/>
+        </w:rPr>
+        <w:t xml:space="preserve"> Links</w:t>
+      </w:r>
+      <w:r>
+        <w:rPr>
+          <w:b/>
+        </w:rPr>
+        <w:t xml:space="preserve"> – </w:t>
+      </w:r>
+      <w:r>
+        <w:t>Links to resources that will help users understand and use your service. Documentation, for example.</w:t>
+      </w:r>
+    </w:p>
+    <w:p>
+      <w:pPr>
+        <w:pStyle w:val="ListParagraph"/>
+        <w:numPr>
+          <w:ilvl w:val="0"/>
+          <w:numId w:val="2"/>
+        </w:numPr>
+        <w:rPr>
+          <w:b/>
+        </w:rPr>
+      </w:pPr>
+      <w:r>
+        <w:rPr>
+          <w:b/>
+        </w:rPr>
+        <w:lastRenderedPageBreak/>
+        <w:t>Regions –</w:t>
+      </w:r>
+      <w:r>
+        <w:t xml:space="preserve"> The Azure Datacenters in which your service is available. If you are hosted outside of Azure do not check any of these options.</w:t>
+      </w:r>
+    </w:p>
+    <w:p>
+      <w:pPr>
+        <w:pStyle w:val="ListParagraph"/>
+        <w:numPr>
+          <w:ilvl w:val="0"/>
+          <w:numId w:val="2"/>
+        </w:numPr>
+      </w:pPr>
+      <w:r>
+        <w:rPr>
+          <w:b/>
+        </w:rPr>
+        <w:t xml:space="preserve">Offering Logo – </w:t>
+      </w:r>
+      <w:r>
+        <w:t>The large logo for your offering.</w:t>
+      </w:r>
+    </w:p>
+    <w:p>
+      <w:pPr>
+        <w:pStyle w:val="ListParagraph"/>
+        <w:spacing w:after="107"/>
+        <w:ind w:left="241"/>
+      </w:pPr>
+    </w:p>
+    <w:p>
+      <w:pPr>
+        <w:pStyle w:val="ListParagraph"/>
+        <w:numPr>
+          <w:ilvl w:val="0"/>
+          <w:numId w:val="5"/>
+        </w:numPr>
+        <w:spacing w:after="107"/>
+        <w:ind w:left="241" w:hanging="241"/>
+      </w:pPr>
+      <w:r>
+        <w:rPr>
+          <w:noProof/>
+        </w:rPr>
+        <w:drawing>
+          <wp:anchor distT="0" distB="0" distL="114300" distR="114300" simplePos="0" relativeHeight="251692544" behindDoc="0" locked="0" layoutInCell="1" allowOverlap="1" wp14:anchorId="3F8841DE" wp14:editId="6953BA70">
+            <wp:simplePos x="0" y="0"/>
+            <wp:positionH relativeFrom="column">
+              <wp:posOffset>485775</wp:posOffset>
+            </wp:positionH>
+            <wp:positionV relativeFrom="line">
+              <wp:posOffset>242570</wp:posOffset>
+            </wp:positionV>
+            <wp:extent cx="3962400" cy="3810000"/>
+            <wp:effectExtent l="0" t="0" r="0" b="0"/>
+            <wp:wrapTopAndBottom/>
+            <wp:docPr id="7" name="Picture 7"/>
+            <wp:cNvGraphicFramePr>
+              <a:graphicFrameLocks xmlns:a="http://schemas.openxmlformats.org/drawingml/2006/main" noChangeAspect="1"/>
+            </wp:cNvGraphicFramePr>
+            <a:graphic xmlns:a="http://schemas.openxmlformats.org/drawingml/2006/main">
+              <a:graphicData uri="http://schemas.openxmlformats.org/drawingml/2006/picture">
+                <pic:pic xmlns:pic="http://schemas.openxmlformats.org/drawingml/2006/picture">
+                  <pic:nvPicPr>
+                    <pic:cNvPr id="1" name=""/>
+                    <pic:cNvPicPr/>
+                  </pic:nvPicPr>
+                  <pic:blipFill>
+                    <a:blip r:embed="rId16"/>
+                    <a:stretch>
+                      <a:fillRect/>
+                    </a:stretch>
+                  </pic:blipFill>
+                  <pic:spPr>
+                    <a:xfrm>
+                      <a:off x="0" y="0"/>
+                      <a:ext cx="3962400" cy="3810000"/>
+                    </a:xfrm>
+                    <a:prstGeom prst="rect">
+                      <a:avLst/>
+                    </a:prstGeom>
+                  </pic:spPr>
+                </pic:pic>
+              </a:graphicData>
+            </a:graphic>
+          </wp:anchor>
+        </w:drawing>
+      </w:r>
+      <w:r>
+        <w:t xml:space="preserve">Provide </w:t>
+      </w:r>
+      <w:r>
+        <w:rPr>
+          <w:b/>
+        </w:rPr>
+        <w:t xml:space="preserve">Terms of Use </w:t>
+      </w:r>
+      <w:r>
+        <w:t xml:space="preserve"> and </w:t>
+      </w:r>
+      <w:r>
+        <w:rPr>
+          <w:b/>
+        </w:rPr>
+        <w:t xml:space="preserve">Privacy Statement </w:t>
+      </w:r>
+      <w:r>
+        <w:t>for your Service</w:t>
+      </w:r>
+      <w:r>
+        <w:br/>
+      </w:r>
+    </w:p>
+    <w:p>
+      <w:pPr>
+        <w:pStyle w:val="ListParagraph"/>
+        <w:numPr>
+          <w:ilvl w:val="1"/>
+          <w:numId w:val="5"/>
+        </w:numPr>
+      </w:pPr>
+      <w:r>
+        <w:rPr>
+          <w:b/>
+        </w:rPr>
+        <w:t>Terms of Use</w:t>
+      </w:r>
+      <w:r>
+        <w:t xml:space="preserve"> – text of your Terms of Use. Users will be required to accept these before subscribing.</w:t>
+      </w:r>
+    </w:p>
+    <w:p>
+      <w:pPr>
+        <w:pStyle w:val="ListParagraph"/>
+        <w:numPr>
+          <w:ilvl w:val="1"/>
+          <w:numId w:val="5"/>
+        </w:numPr>
+      </w:pPr>
+      <w:r>
+        <w:rPr>
+          <w:b/>
+        </w:rPr>
+        <w:t xml:space="preserve">Privacy Statement URL </w:t>
+      </w:r>
+      <w:r>
+        <w:t>– URL to your Terms of Use</w:t>
+      </w:r>
+    </w:p>
+    <w:p>
+      <w:r>
+        <w:rPr>
+          <w:noProof/>
+        </w:rPr>
+        <w:drawing>
+          <wp:inline distT="0" distB="0" distL="0" distR="0" wp14:anchorId="38100224" wp14:editId="592EFD7D">
+            <wp:extent cx="4857750" cy="1314450"/>
+            <wp:effectExtent l="0" t="0" r="0" b="0"/>
+            <wp:docPr id="8" name="Picture 8"/>
+            <wp:cNvGraphicFramePr>
+              <a:graphicFrameLocks xmlns:a="http://schemas.openxmlformats.org/drawingml/2006/main" noChangeAspect="1"/>
+            </wp:cNvGraphicFramePr>
+            <a:graphic xmlns:a="http://schemas.openxmlformats.org/drawingml/2006/main">
+              <a:graphicData uri="http://schemas.openxmlformats.org/drawingml/2006/picture">
+                <pic:pic xmlns:pic="http://schemas.openxmlformats.org/drawingml/2006/picture">
+                  <pic:nvPicPr>
+                    <pic:cNvPr id="1" name=""/>
+                    <pic:cNvPicPr/>
+                  </pic:nvPicPr>
+                  <pic:blipFill>
+                    <a:blip r:embed="rId17">
+                      <a:extLst>
+                        <a:ext uri="{28A0092B-C50C-407E-A947-70E740481C1C}">
+                          <a14:useLocalDpi xmlns:a14="http://schemas.microsoft.com/office/drawing/2010/main" val="0"/>
+                        </a:ext>
+                      </a:extLst>
+                    </a:blip>
+                    <a:stretch>
+                      <a:fillRect/>
+                    </a:stretch>
+                  </pic:blipFill>
+                  <pic:spPr>
+                    <a:xfrm>
+                      <a:off x="0" y="0"/>
                       <a:ext cx="4857750" cy="1314450"/>
                     </a:xfrm>
                     <a:prstGeom prst="rect">
@@ -1323,7 +1360,7 @@
                     <pic:cNvPicPr/>
                   </pic:nvPicPr>
                   <pic:blipFill>
-                    <a:blip r:embed="rId15"/>
+                    <a:blip r:embed="rId18"/>
                     <a:stretch>
                       <a:fillRect/>
                     </a:stretch>
@@ -1410,7 +1447,7 @@
                     <pic:cNvPicPr/>
                   </pic:nvPicPr>
                   <pic:blipFill>
-                    <a:blip r:embed="rId16">
+                    <a:blip r:embed="rId19">
                       <a:extLst>
                         <a:ext uri="{28A0092B-C50C-407E-A947-70E740481C1C}">
                           <a14:useLocalDpi xmlns:a14="http://schemas.microsoft.com/office/drawing/2010/main" val="0"/>
@@ -1581,6 +1618,8 @@
       <w:r>
         <w:t xml:space="preserve"> tab. If you are missing any required content it will be called out for you here.</w:t>
       </w:r>
+      <w:bookmarkStart w:id="0" w:name="_GoBack"/>
+      <w:bookmarkEnd w:id="0"/>
     </w:p>
     <w:sectPr>
       <w:pgSz w:w="12240" w:h="15840"/>
@@ -4196,13 +4235,28 @@
   <a:extraClrSchemeLst/>
   <a:extLst>
     <a:ext uri="{05A4C25C-085E-4340-85A3-A5531E510DB2}">
-      <thm15:themeFamily xmlns="" xmlns:thm15="http://schemas.microsoft.com/office/thememl/2012/main" name="Office Theme" id="{62F939B6-93AF-4DB8-9C6B-D6C7DFDC589F}" vid="{4A3C46E8-61CC-4603-A589-7422A47A8E4A}"/>
+      <thm15:themeFamily xmlns:thm15="http://schemas.microsoft.com/office/thememl/2012/main" xmlns="" name="Office Theme" id="{62F939B6-93AF-4DB8-9C6B-D6C7DFDC589F}" vid="{4A3C46E8-61CC-4603-A589-7422A47A8E4A}"/>
     </a:ext>
   </a:extLst>
 </a:theme>
 </file>
 
 <file path=customXml/item1.xml><?xml version="1.0" encoding="utf-8"?>
+<p:properties xmlns:p="http://schemas.microsoft.com/office/2006/metadata/properties" xmlns:xsi="http://www.w3.org/2001/XMLSchema-instance" xmlns:pc="http://schemas.microsoft.com/office/infopath/2007/PartnerControls">
+  <documentManagement/>
+</p:properties>
+</file>
+
+<file path=customXml/item2.xml><?xml version="1.0" encoding="utf-8"?>
+<?mso-contentType ?>
+<FormTemplates xmlns="http://schemas.microsoft.com/sharepoint/v3/contenttype/forms">
+  <Display>DocumentLibraryForm</Display>
+  <Edit>DocumentLibraryForm</Edit>
+  <New>DocumentLibraryForm</New>
+</FormTemplates>
+</file>
+
+<file path=customXml/item3.xml><?xml version="1.0" encoding="utf-8"?>
 <ct:contentTypeSchema xmlns:ct="http://schemas.microsoft.com/office/2006/metadata/contentType" xmlns:ma="http://schemas.microsoft.com/office/2006/metadata/properties/metaAttributes" ct:_="" ma:_="" ma:contentTypeName="Document" ma:contentTypeID="0x01010061DE47873BDC0740BAAA70B62BD61261" ma:contentTypeVersion="0" ma:contentTypeDescription="Create a new document." ma:contentTypeScope="" ma:versionID="0ef7d87dc1451f803029fe27c5f775d9">
   <xsd:schema xmlns:xsd="http://www.w3.org/2001/XMLSchema" xmlns:xs="http://www.w3.org/2001/XMLSchema" xmlns:p="http://schemas.microsoft.com/office/2006/metadata/properties" targetNamespace="http://schemas.microsoft.com/office/2006/metadata/properties" ma:root="true" ma:fieldsID="aa1222beb234debe96d12a98d24ff8a0">
     <xsd:element name="properties">
@@ -4316,29 +4370,35 @@
 </ct:contentTypeSchema>
 </file>
 
-<file path=customXml/item2.xml><?xml version="1.0" encoding="utf-8"?>
-<?mso-contentType ?>
-<FormTemplates xmlns="http://schemas.microsoft.com/sharepoint/v3/contenttype/forms">
-  <Display>DocumentLibraryForm</Display>
-  <Edit>DocumentLibraryForm</Edit>
-  <New>DocumentLibraryForm</New>
-</FormTemplates>
-</file>
-
-<file path=customXml/item3.xml><?xml version="1.0" encoding="utf-8"?>
-<p:properties xmlns:p="http://schemas.microsoft.com/office/2006/metadata/properties" xmlns:xsi="http://www.w3.org/2001/XMLSchema-instance" xmlns:pc="http://schemas.microsoft.com/office/infopath/2007/PartnerControls">
-  <documentManagement/>
-</p:properties>
-</file>
-
 <file path=customXml/itemProps1.xml><?xml version="1.0" encoding="utf-8"?>
-<ds:datastoreItem xmlns:ds="http://schemas.openxmlformats.org/officeDocument/2006/customXml" ds:itemID="{13B60CC4-B506-4C1A-A017-A9CDD41467B1}"/>
+<ds:datastoreItem xmlns:ds="http://schemas.openxmlformats.org/officeDocument/2006/customXml" ds:itemID="{D67F8E73-9CED-4375-86B9-619FB45FA853}">
+  <ds:schemaRefs>
+    <ds:schemaRef ds:uri="http://schemas.microsoft.com/office/2006/metadata/properties"/>
+    <ds:schemaRef ds:uri="http://schemas.microsoft.com/office/infopath/2007/PartnerControls"/>
+  </ds:schemaRefs>
+</ds:datastoreItem>
 </file>
 
 <file path=customXml/itemProps2.xml><?xml version="1.0" encoding="utf-8"?>
-<ds:datastoreItem xmlns:ds="http://schemas.openxmlformats.org/officeDocument/2006/customXml" ds:itemID="{F7B26E39-1241-44AA-B1FF-AF5424FDDC53}"/>
+<ds:datastoreItem xmlns:ds="http://schemas.openxmlformats.org/officeDocument/2006/customXml" ds:itemID="{F7B26E39-1241-44AA-B1FF-AF5424FDDC53}">
+  <ds:schemaRefs>
+    <ds:schemaRef ds:uri="http://schemas.microsoft.com/sharepoint/v3/contenttype/forms"/>
+  </ds:schemaRefs>
+</ds:datastoreItem>
 </file>
 
 <file path=customXml/itemProps3.xml><?xml version="1.0" encoding="utf-8"?>
-<ds:datastoreItem xmlns:ds="http://schemas.openxmlformats.org/officeDocument/2006/customXml" ds:itemID="{D67F8E73-9CED-4375-86B9-619FB45FA853}"/>
+<ds:datastoreItem xmlns:ds="http://schemas.openxmlformats.org/officeDocument/2006/customXml" ds:itemID="{13B60CC4-B506-4C1A-A017-A9CDD41467B1}">
+  <ds:schemaRefs>
+    <ds:schemaRef ds:uri="http://schemas.microsoft.com/office/2006/metadata/contentType"/>
+    <ds:schemaRef ds:uri="http://schemas.microsoft.com/office/2006/metadata/properties/metaAttributes"/>
+    <ds:schemaRef ds:uri="http://www.w3.org/2001/XMLSchema"/>
+    <ds:schemaRef ds:uri="http://schemas.microsoft.com/office/2006/metadata/properties"/>
+    <ds:schemaRef ds:uri="http://schemas.openxmlformats.org/package/2006/metadata/core-properties"/>
+    <ds:schemaRef ds:uri="http://purl.org/dc/elements/1.1/"/>
+    <ds:schemaRef ds:uri="http://purl.org/dc/terms/"/>
+    <ds:schemaRef ds:uri="http://schemas.microsoft.com/internal/obd"/>
+    <ds:schemaRef ds:uri="http://schemas.microsoft.com/office/infopath/2007/PartnerControls"/>
+  </ds:schemaRefs>
+</ds:datastoreItem>
 </file>
</xml_diff>